<commit_message>
Try debuggin the Midnight crash issue
</commit_message>
<xml_diff>
--- a/url/doc/EC2_Instructions.docx
+++ b/url/doc/EC2_Instructions.docx
@@ -1803,6 +1803,29 @@
         </w:rPr>
         <w:t xml:space="preserve"> to do httpd restart after this.  We had SOAP failing but it started working again after I restarted apache like this)</w:t>
       </w:r>
+      <w:r>
+        <w:rPr>
+          <w:rFonts w:ascii="Century Gothic" w:eastAsia="Century Gothic" w:hAnsi="Century Gothic" w:cs="Century Gothic"/>
+          <w:iCs/>
+        </w:rPr>
+        <w:t xml:space="preserve">.  You will most likely also have to take the steps in </w:t>
+      </w:r>
+      <w:r>
+        <w:rPr>
+          <w:rFonts w:ascii="Century Gothic" w:eastAsia="Century Gothic" w:hAnsi="Century Gothic" w:cs="Century Gothic"/>
+          <w:b/>
+          <w:iCs/>
+          <w:u w:val="single"/>
+        </w:rPr>
+        <w:t xml:space="preserve">Email </w:t>
+      </w:r>
+      <w:r>
+        <w:rPr>
+          <w:rFonts w:ascii="Century Gothic" w:eastAsia="Century Gothic" w:hAnsi="Century Gothic" w:cs="Century Gothic"/>
+          <w:iCs/>
+        </w:rPr>
+        <w:t>Issues as sending email is also affected by DNS.</w:t>
+      </w:r>
     </w:p>
     <w:p>
       <w:pPr>
@@ -2016,7 +2039,7 @@
         </w:tabs>
         <w:ind w:left="360" w:hanging="360"/>
         <w:rPr>
-          <w:rFonts w:ascii="Century Gothic" w:eastAsia="Century Gothic" w:hAnsi="Century Gothic" w:cs="Century Gothic"/>
+          <w:rFonts w:ascii="Century Gothic"/>
           <w:i/>
           <w:iCs/>
         </w:rPr>
@@ -2028,6 +2051,22 @@
           <w:iCs/>
         </w:rPr>
         <w:t xml:space="preserve">Sudo nano /var/spool/root </w:t>
+      </w:r>
+      <w:r>
+        <w:rPr>
+          <w:rFonts w:ascii="Century Gothic"/>
+          <w:i/>
+          <w:iCs/>
+        </w:rPr>
+        <w:t xml:space="preserve">or </w:t>
+      </w:r>
+      <w:r>
+        <w:rPr>
+          <w:rFonts w:ascii="Century Gothic"/>
+          <w:i/>
+          <w:iCs/>
+        </w:rPr>
+        <w:t>/var/spool/mqueue/</w:t>
       </w:r>
     </w:p>
     <w:p>
@@ -2100,6 +2139,24 @@
         </w:rPr>
         <w:t>Sudo sendmail –q –v (try resending ones in the queue)</w:t>
       </w:r>
+    </w:p>
+    <w:p>
+      <w:pPr>
+        <w:pStyle w:val="Body"/>
+        <w:rPr>
+          <w:rFonts w:ascii="Century Gothic" w:eastAsia="Century Gothic" w:hAnsi="Century Gothic" w:cs="Century Gothic"/>
+          <w:i/>
+          <w:iCs/>
+        </w:rPr>
+      </w:pPr>
+      <w:r>
+        <w:rPr>
+          <w:rFonts w:ascii="Century Gothic" w:eastAsia="Century Gothic" w:hAnsi="Century Gothic" w:cs="Century Gothic"/>
+          <w:i/>
+          <w:iCs/>
+        </w:rPr>
+        <w:t>(Might need to be super user i.e., sudo su)</w:t>
+      </w:r>
       <w:bookmarkStart w:id="0" w:name="_GoBack"/>
       <w:bookmarkEnd w:id="0"/>
     </w:p>
@@ -2648,7 +2705,6 @@
           <w:bCs/>
           <w:u w:val="single"/>
         </w:rPr>
-        <w:lastRenderedPageBreak/>
         <w:t>Login to Server</w:t>
       </w:r>
     </w:p>
@@ -3204,6 +3260,7 @@
         <w:rPr>
           <w:rFonts w:ascii="Century Gothic"/>
         </w:rPr>
+        <w:lastRenderedPageBreak/>
         <w:t>- change the following settings</w:t>
       </w:r>
     </w:p>
@@ -3219,7 +3276,6 @@
         <w:rPr>
           <w:rFonts w:ascii="Century Gothic"/>
         </w:rPr>
-        <w:lastRenderedPageBreak/>
         <w:t>- expose_php = Off</w:t>
       </w:r>
     </w:p>
@@ -3770,7 +3826,6 @@
           <w:rFonts w:ascii="Century Gothic"/>
           <w:lang w:val="nl-NL"/>
         </w:rPr>
-        <w:lastRenderedPageBreak/>
         <w:t>sudo nano /etc/yum.repos.d/mod-pagespeed.repo</w:t>
       </w:r>
     </w:p>
@@ -4381,7 +4436,6 @@
         <w:rPr>
           <w:rFonts w:ascii="Century Gothic" w:eastAsia="Century Gothic" w:hAnsi="Century Gothic" w:cs="Century Gothic"/>
         </w:rPr>
-        <w:lastRenderedPageBreak/>
         <w:tab/>
         <w:t xml:space="preserve">-    change </w:t>
       </w:r>
@@ -5079,7 +5133,6 @@
           <w:sz w:val="24"/>
           <w:szCs w:val="24"/>
         </w:rPr>
-        <w:lastRenderedPageBreak/>
         <w:t xml:space="preserve">sudo openssl req -new -key </w:t>
       </w:r>
       <w:r>
@@ -6133,6 +6186,7 @@
           <w:sz w:val="24"/>
           <w:szCs w:val="24"/>
         </w:rPr>
+        <w:lastRenderedPageBreak/>
         <w:t>SSLCipherSuite ALL:!aNULL:!ADH:!eNULL:!LOW:!MEDIUM:!EXP:RC4+RSA:+HIGH</w:t>
       </w:r>
     </w:p>
@@ -7698,6 +7752,7 @@
         <w:rPr>
           <w:rFonts w:ascii="Century Gothic"/>
         </w:rPr>
+        <w:lastRenderedPageBreak/>
         <w:t>add the correct keys to the file</w:t>
       </w:r>
     </w:p>
@@ -7726,7 +7781,6 @@
           <w:u w:color="FF0000"/>
           <w:lang w:val="nl-NL"/>
         </w:rPr>
-        <w:lastRenderedPageBreak/>
         <w:t>sudo tr '\r' '\n' &lt; /var/www/sirum/key-/swekey.txt &gt; /var/www/sirum/key/swekey.conf</w:t>
       </w:r>
     </w:p>
@@ -8337,6 +8391,7 @@
         <w:outlineLvl w:val="0"/>
       </w:pPr>
       <w:r>
+        <w:lastRenderedPageBreak/>
         <w:t xml:space="preserve">      </w:t>
       </w:r>
       <w:r>
@@ -8382,7 +8437,6 @@
         <w:rPr>
           <w:rFonts w:ascii="Century Gothic"/>
         </w:rPr>
-        <w:lastRenderedPageBreak/>
         <w:t>SOURCE /var/www/sirum/data/script/sirum-structure.sql;</w:t>
       </w:r>
     </w:p>
@@ -8883,6 +8937,7 @@
           <w:rFonts w:ascii="Century Gothic"/>
           <w:lang w:val="pt-PT"/>
         </w:rPr>
+        <w:lastRenderedPageBreak/>
         <w:t xml:space="preserve">sudo </w:t>
       </w:r>
       <w:r>
@@ -9480,6 +9535,7 @@
         <w:rPr>
           <w:rFonts w:ascii="Century Gothic"/>
         </w:rPr>
+        <w:lastRenderedPageBreak/>
         <w:t>goto &lt;PUBLIC IP&gt;/sirum</w:t>
       </w:r>
     </w:p>
@@ -9527,7 +9583,6 @@
           <w:rFonts w:ascii="Century Gothic"/>
           <w:lang w:val="nl-NL"/>
         </w:rPr>
-        <w:lastRenderedPageBreak/>
         <w:t>user name: root</w:t>
       </w:r>
     </w:p>
@@ -10105,6 +10160,7 @@
           <w:rFonts w:ascii="Century Gothic"/>
           <w:lang w:val="pt-PT"/>
         </w:rPr>
+        <w:lastRenderedPageBreak/>
         <w:t>sudo top</w:t>
       </w:r>
     </w:p>
@@ -15117,7 +15173,6 @@
   <w:style w:type="character" w:default="1" w:styleId="DefaultParagraphFont">
     <w:name w:val="Default Paragraph Font"/>
     <w:uiPriority w:val="1"/>
-    <w:semiHidden/>
     <w:unhideWhenUsed/>
   </w:style>
   <w:style w:type="table" w:default="1" w:styleId="TableNormal">

</xml_diff>

<commit_message>
Looks like donation:tracking was causing a php memory error.  Upped PHP memory_limit from 256 -> 768, created an index
</commit_message>
<xml_diff>
--- a/url/doc/EC2_Instructions.docx
+++ b/url/doc/EC2_Instructions.docx
@@ -2157,8 +2157,6 @@
         </w:rPr>
         <w:t>(Might need to be super user i.e., sudo su)</w:t>
       </w:r>
-      <w:bookmarkStart w:id="0" w:name="_GoBack"/>
-      <w:bookmarkEnd w:id="0"/>
     </w:p>
     <w:p>
       <w:pPr>
@@ -3307,7 +3305,16 @@
           <w:rFonts w:ascii="Century Gothic"/>
           <w:lang w:val="de-DE"/>
         </w:rPr>
-        <w:t>- memory_limit = 300M</w:t>
+        <w:t>- memory_limit = 9</w:t>
+      </w:r>
+      <w:bookmarkStart w:id="0" w:name="_GoBack"/>
+      <w:bookmarkEnd w:id="0"/>
+      <w:r>
+        <w:rPr>
+          <w:rFonts w:ascii="Century Gothic"/>
+          <w:lang w:val="de-DE"/>
+        </w:rPr>
+        <w:t>00M</w:t>
       </w:r>
     </w:p>
     <w:p>
@@ -15173,6 +15180,7 @@
   <w:style w:type="character" w:default="1" w:styleId="DefaultParagraphFont">
     <w:name w:val="Default Paragraph Font"/>
     <w:uiPriority w:val="1"/>
+    <w:semiHidden/>
     <w:unhideWhenUsed/>
   </w:style>
   <w:style w:type="table" w:default="1" w:styleId="TableNormal">

</xml_diff>

<commit_message>
Add rx and patient calculation into our CSV record downloads
</commit_message>
<xml_diff>
--- a/url/doc/EC2_Instructions.docx
+++ b/url/doc/EC2_Instructions.docx
@@ -1,6 +1,6 @@
 
 <file path=word/document.xml><?xml version="1.0" encoding="utf-8"?>
-<w:document xmlns:wpc="http://schemas.microsoft.com/office/word/2010/wordprocessingCanvas" xmlns:cx="http://schemas.microsoft.com/office/drawing/2014/chartex" xmlns:cx1="http://schemas.microsoft.com/office/drawing/2015/9/8/chartex" xmlns:cx2="http://schemas.microsoft.com/office/drawing/2015/10/21/chartex" xmlns:cx3="http://schemas.microsoft.com/office/drawing/2016/5/9/chartex" xmlns:cx4="http://schemas.microsoft.com/office/drawing/2016/5/10/chartex" xmlns:cx5="http://schemas.microsoft.com/office/drawing/2016/5/11/chartex" xmlns:cx6="http://schemas.microsoft.com/office/drawing/2016/5/12/chartex" xmlns:cx7="http://schemas.microsoft.com/office/drawing/2016/5/13/chartex" xmlns:cx8="http://schemas.microsoft.com/office/drawing/2016/5/14/chartex" xmlns:mc="http://schemas.openxmlformats.org/markup-compatibility/2006" xmlns:aink="http://schemas.microsoft.com/office/drawing/2016/ink" xmlns:am3d="http://schemas.microsoft.com/office/drawing/2017/model3d" xmlns:o="urn:schemas-microsoft-com:office:office" xmlns:r="http://schemas.openxmlformats.org/officeDocument/2006/relationships" xmlns:m="http://schemas.openxmlformats.org/officeDocument/2006/math" xmlns:v="urn:schemas-microsoft-com:vml" xmlns:wp14="http://schemas.microsoft.com/office/word/2010/wordprocessingDrawing" xmlns:wp="http://schemas.openxmlformats.org/drawingml/2006/wordprocessingDrawing" xmlns:w10="urn:schemas-microsoft-com:office:word" xmlns:w="http://schemas.openxmlformats.org/wordprocessingml/2006/main" xmlns:w14="http://schemas.microsoft.com/office/word/2010/wordml" xmlns:w15="http://schemas.microsoft.com/office/word/2012/wordml" xmlns:w16cex="http://schemas.microsoft.com/office/word/2018/wordml/cex" xmlns:w16cid="http://schemas.microsoft.com/office/word/2016/wordml/cid" xmlns:w16="http://schemas.microsoft.com/office/word/2018/wordml" xmlns:w16sdtdh="http://schemas.microsoft.com/office/word/2020/wordml/sdtdatahash" xmlns:w16se="http://schemas.microsoft.com/office/word/2015/wordml/symex" xmlns:wpg="http://schemas.microsoft.com/office/word/2010/wordprocessingGroup" xmlns:wpi="http://schemas.microsoft.com/office/word/2010/wordprocessingInk" xmlns:wne="http://schemas.microsoft.com/office/word/2006/wordml" xmlns:wps="http://schemas.microsoft.com/office/word/2010/wordprocessingShape" mc:Ignorable="w14 w15 w16se w16cid w16 w16cex w16sdtdh wp14">
+<w:document xmlns:wpc="http://schemas.microsoft.com/office/word/2010/wordprocessingCanvas" xmlns:cx="http://schemas.microsoft.com/office/drawing/2014/chartex" xmlns:cx1="http://schemas.microsoft.com/office/drawing/2015/9/8/chartex" xmlns:cx2="http://schemas.microsoft.com/office/drawing/2015/10/21/chartex" xmlns:cx3="http://schemas.microsoft.com/office/drawing/2016/5/9/chartex" xmlns:cx4="http://schemas.microsoft.com/office/drawing/2016/5/10/chartex" xmlns:cx5="http://schemas.microsoft.com/office/drawing/2016/5/11/chartex" xmlns:cx6="http://schemas.microsoft.com/office/drawing/2016/5/12/chartex" xmlns:cx7="http://schemas.microsoft.com/office/drawing/2016/5/13/chartex" xmlns:cx8="http://schemas.microsoft.com/office/drawing/2016/5/14/chartex" xmlns:mc="http://schemas.openxmlformats.org/markup-compatibility/2006" xmlns:aink="http://schemas.microsoft.com/office/drawing/2016/ink" xmlns:am3d="http://schemas.microsoft.com/office/drawing/2017/model3d" xmlns:o="urn:schemas-microsoft-com:office:office" xmlns:oel="http://schemas.microsoft.com/office/2019/extlst" xmlns:r="http://schemas.openxmlformats.org/officeDocument/2006/relationships" xmlns:m="http://schemas.openxmlformats.org/officeDocument/2006/math" xmlns:v="urn:schemas-microsoft-com:vml" xmlns:wp14="http://schemas.microsoft.com/office/word/2010/wordprocessingDrawing" xmlns:wp="http://schemas.openxmlformats.org/drawingml/2006/wordprocessingDrawing" xmlns:w10="urn:schemas-microsoft-com:office:word" xmlns:w="http://schemas.openxmlformats.org/wordprocessingml/2006/main" xmlns:w14="http://schemas.microsoft.com/office/word/2010/wordml" xmlns:w15="http://schemas.microsoft.com/office/word/2012/wordml" xmlns:w16cex="http://schemas.microsoft.com/office/word/2018/wordml/cex" xmlns:w16cid="http://schemas.microsoft.com/office/word/2016/wordml/cid" xmlns:w16="http://schemas.microsoft.com/office/word/2018/wordml" xmlns:w16sdtdh="http://schemas.microsoft.com/office/word/2020/wordml/sdtdatahash" xmlns:w16se="http://schemas.microsoft.com/office/word/2015/wordml/symex" xmlns:wpg="http://schemas.microsoft.com/office/word/2010/wordprocessingGroup" xmlns:wpi="http://schemas.microsoft.com/office/word/2010/wordprocessingInk" xmlns:wne="http://schemas.microsoft.com/office/word/2006/wordml" xmlns:wps="http://schemas.microsoft.com/office/word/2010/wordprocessingShape" mc:Ignorable="w14 w15 w16se w16cid w16 w16cex w16sdtdh wp14">
   <w:body>
     <w:p>
       <w:pPr>
@@ -501,6 +501,84 @@
         <w:t>sirum</w:t>
       </w:r>
       <w:proofErr w:type="spellEnd"/>
+      <w:r>
+        <w:rPr>
+          <w:rFonts w:ascii="Century Gothic"/>
+          <w:bCs/>
+          <w:sz w:val="28"/>
+          <w:szCs w:val="28"/>
+        </w:rPr>
+        <w:t xml:space="preserve"> (</w:t>
+      </w:r>
+      <w:proofErr w:type="spellStart"/>
+      <w:r>
+        <w:rPr>
+          <w:rFonts w:ascii="Menlo" w:hAnsi="Menlo" w:cs="Menlo"/>
+          <w:color w:val="999999"/>
+          <w:sz w:val="22"/>
+          <w:szCs w:val="22"/>
+        </w:rPr>
+        <w:t>sudo</w:t>
+      </w:r>
+      <w:proofErr w:type="spellEnd"/>
+      <w:r>
+        <w:rPr>
+          <w:rFonts w:ascii="Menlo" w:hAnsi="Menlo" w:cs="Menlo"/>
+          <w:color w:val="999999"/>
+          <w:sz w:val="22"/>
+          <w:szCs w:val="22"/>
+        </w:rPr>
+        <w:t xml:space="preserve"> ln -s /</w:t>
+      </w:r>
+      <w:proofErr w:type="spellStart"/>
+      <w:r>
+        <w:rPr>
+          <w:rFonts w:ascii="Menlo" w:hAnsi="Menlo" w:cs="Menlo"/>
+          <w:color w:val="999999"/>
+          <w:sz w:val="22"/>
+          <w:szCs w:val="22"/>
+        </w:rPr>
+        <w:t>dscsa</w:t>
+      </w:r>
+      <w:proofErr w:type="spellEnd"/>
+      <w:r>
+        <w:rPr>
+          <w:rFonts w:ascii="Menlo" w:hAnsi="Menlo" w:cs="Menlo"/>
+          <w:color w:val="999999"/>
+          <w:sz w:val="22"/>
+          <w:szCs w:val="22"/>
+        </w:rPr>
+        <w:t>/</w:t>
+      </w:r>
+      <w:proofErr w:type="spellStart"/>
+      <w:r>
+        <w:rPr>
+          <w:rFonts w:ascii="Menlo" w:hAnsi="Menlo" w:cs="Menlo"/>
+          <w:color w:val="999999"/>
+          <w:sz w:val="22"/>
+          <w:szCs w:val="22"/>
+        </w:rPr>
+        <w:t>sirum</w:t>
+      </w:r>
+      <w:proofErr w:type="spellEnd"/>
+      <w:r>
+        <w:rPr>
+          <w:rFonts w:ascii="Menlo" w:hAnsi="Menlo" w:cs="Menlo"/>
+          <w:color w:val="999999"/>
+          <w:sz w:val="22"/>
+          <w:szCs w:val="22"/>
+        </w:rPr>
+        <w:t xml:space="preserve"> /var/www/sirum</w:t>
+      </w:r>
+      <w:r>
+        <w:rPr>
+          <w:rFonts w:ascii="Menlo" w:hAnsi="Menlo" w:cs="Menlo"/>
+          <w:color w:val="999999"/>
+          <w:sz w:val="22"/>
+          <w:szCs w:val="22"/>
+        </w:rPr>
+        <w:t>)</w:t>
+      </w:r>
     </w:p>
     <w:p>
       <w:pPr>
@@ -961,27 +1039,7 @@
           <w:iCs/>
           <w:lang w:val="fr-FR"/>
         </w:rPr>
-        <w:t xml:space="preserve"> </w:t>
-      </w:r>
-      <w:proofErr w:type="spellStart"/>
-      <w:r>
-        <w:rPr>
-          <w:rFonts w:ascii="Century Gothic"/>
-          <w:i/>
-          <w:iCs/>
-          <w:lang w:val="fr-FR"/>
-        </w:rPr>
-        <w:t>start</w:t>
-      </w:r>
-      <w:proofErr w:type="spellEnd"/>
-      <w:r>
-        <w:rPr>
-          <w:rFonts w:ascii="Century Gothic"/>
-          <w:i/>
-          <w:iCs/>
-          <w:lang w:val="fr-FR"/>
-        </w:rPr>
-        <w:t xml:space="preserve"> Linux AMI</w:t>
+        <w:t xml:space="preserve"> start Linux AMI</w:t>
       </w:r>
     </w:p>
     <w:p>
@@ -1959,8 +2017,16 @@
         <w:rPr>
           <w:rFonts w:ascii="Century Gothic"/>
         </w:rPr>
-        <w:t>/key/{environment}.php</w:t>
-      </w:r>
+        <w:t>/key/{environment}.</w:t>
+      </w:r>
+      <w:proofErr w:type="spellStart"/>
+      <w:r>
+        <w:rPr>
+          <w:rFonts w:ascii="Century Gothic"/>
+        </w:rPr>
+        <w:t>php</w:t>
+      </w:r>
+      <w:proofErr w:type="spellEnd"/>
     </w:p>
     <w:p>
       <w:pPr>
@@ -2005,8 +2071,16 @@
         <w:rPr>
           <w:rFonts w:ascii="Century Gothic"/>
         </w:rPr>
-        <w:t>/key/{environment}.php</w:t>
-      </w:r>
+        <w:t>/key/{environment}.</w:t>
+      </w:r>
+      <w:proofErr w:type="spellStart"/>
+      <w:r>
+        <w:rPr>
+          <w:rFonts w:ascii="Century Gothic"/>
+        </w:rPr>
+        <w:t>php</w:t>
+      </w:r>
+      <w:proofErr w:type="spellEnd"/>
     </w:p>
     <w:p>
       <w:pPr>
@@ -2859,7 +2933,23 @@
           <w:rFonts w:ascii="Century Gothic"/>
           <w:lang w:val="es-ES_tradnl"/>
         </w:rPr>
-        <w:t xml:space="preserve"> of </w:t>
+        <w:t xml:space="preserve"> </w:t>
+      </w:r>
+      <w:proofErr w:type="spellStart"/>
+      <w:r>
+        <w:rPr>
+          <w:rFonts w:ascii="Century Gothic"/>
+          <w:lang w:val="es-ES_tradnl"/>
+        </w:rPr>
+        <w:t>of</w:t>
+      </w:r>
+      <w:proofErr w:type="spellEnd"/>
+      <w:r>
+        <w:rPr>
+          <w:rFonts w:ascii="Century Gothic"/>
+          <w:lang w:val="es-ES_tradnl"/>
+        </w:rPr>
+        <w:t xml:space="preserve"> </w:t>
       </w:r>
       <w:proofErr w:type="spellStart"/>
       <w:r>
@@ -4246,7 +4336,25 @@
           <w:i/>
           <w:iCs/>
         </w:rPr>
-        <w:t xml:space="preserve">3) Copy keys*.php to </w:t>
+        <w:t>3) Copy keys*.</w:t>
+      </w:r>
+      <w:proofErr w:type="spellStart"/>
+      <w:r>
+        <w:rPr>
+          <w:rFonts w:ascii="Century Gothic"/>
+          <w:i/>
+          <w:iCs/>
+        </w:rPr>
+        <w:t>php</w:t>
+      </w:r>
+      <w:proofErr w:type="spellEnd"/>
+      <w:r>
+        <w:rPr>
+          <w:rFonts w:ascii="Century Gothic"/>
+          <w:i/>
+          <w:iCs/>
+        </w:rPr>
+        <w:t xml:space="preserve"> to </w:t>
       </w:r>
       <w:proofErr w:type="spellStart"/>
       <w:r>
@@ -8230,7 +8338,7 @@
           <w:rFonts w:ascii="Century Gothic"/>
           <w:lang w:val="fr-FR"/>
         </w:rPr>
-        <w:t xml:space="preserve"> image/</w:t>
+        <w:t xml:space="preserve"> image/gif "</w:t>
       </w:r>
       <w:proofErr w:type="spellStart"/>
       <w:r>
@@ -8238,7 +8346,7 @@
           <w:rFonts w:ascii="Century Gothic"/>
           <w:lang w:val="fr-FR"/>
         </w:rPr>
-        <w:t>gif</w:t>
+        <w:t>access</w:t>
       </w:r>
       <w:proofErr w:type="spellEnd"/>
       <w:r>
@@ -8246,14 +8354,126 @@
           <w:rFonts w:ascii="Century Gothic"/>
           <w:lang w:val="fr-FR"/>
         </w:rPr>
+        <w:t xml:space="preserve"> plus 1 </w:t>
+      </w:r>
+      <w:proofErr w:type="spellStart"/>
+      <w:r>
+        <w:rPr>
+          <w:rFonts w:ascii="Century Gothic"/>
+          <w:lang w:val="fr-FR"/>
+        </w:rPr>
+        <w:t>month</w:t>
+      </w:r>
+      <w:proofErr w:type="spellEnd"/>
+      <w:r>
+        <w:rPr>
+          <w:rFonts w:ascii="Century Gothic"/>
+          <w:lang w:val="fr-FR"/>
+        </w:rPr>
+        <w:t>"</w:t>
+      </w:r>
+    </w:p>
+    <w:p>
+      <w:pPr>
+        <w:pStyle w:val="Body"/>
+        <w:ind w:firstLine="720"/>
+        <w:rPr>
+          <w:rFonts w:ascii="Century Gothic" w:eastAsia="Century Gothic" w:hAnsi="Century Gothic" w:cs="Century Gothic"/>
+        </w:rPr>
+      </w:pPr>
+      <w:r>
+        <w:rPr>
+          <w:rFonts w:ascii="Century Gothic"/>
+          <w:lang w:val="fr-FR"/>
+        </w:rPr>
+        <w:t xml:space="preserve">     </w:t>
+      </w:r>
+      <w:proofErr w:type="spellStart"/>
+      <w:r>
+        <w:rPr>
+          <w:rFonts w:ascii="Century Gothic"/>
+          <w:lang w:val="fr-FR"/>
+        </w:rPr>
+        <w:t>ExpiresByType</w:t>
+      </w:r>
+      <w:proofErr w:type="spellEnd"/>
+      <w:r>
+        <w:rPr>
+          <w:rFonts w:ascii="Century Gothic"/>
+          <w:lang w:val="fr-FR"/>
+        </w:rPr>
+        <w:t xml:space="preserve"> image/png " </w:t>
+      </w:r>
+      <w:proofErr w:type="spellStart"/>
+      <w:r>
+        <w:rPr>
+          <w:rFonts w:ascii="Century Gothic"/>
+          <w:lang w:val="fr-FR"/>
+        </w:rPr>
+        <w:t>access</w:t>
+      </w:r>
+      <w:proofErr w:type="spellEnd"/>
+      <w:r>
+        <w:rPr>
+          <w:rFonts w:ascii="Century Gothic"/>
+          <w:lang w:val="fr-FR"/>
+        </w:rPr>
+        <w:t xml:space="preserve"> plus 1 </w:t>
+      </w:r>
+      <w:proofErr w:type="spellStart"/>
+      <w:r>
+        <w:rPr>
+          <w:rFonts w:ascii="Century Gothic"/>
+          <w:lang w:val="fr-FR"/>
+        </w:rPr>
+        <w:t>month</w:t>
+      </w:r>
+      <w:proofErr w:type="spellEnd"/>
+      <w:r>
+        <w:rPr>
+          <w:rFonts w:ascii="Century Gothic"/>
+          <w:lang w:val="fr-FR"/>
+        </w:rPr>
         <w:t xml:space="preserve"> "</w:t>
       </w:r>
-      <w:proofErr w:type="spellStart"/>
+    </w:p>
+    <w:p>
+      <w:pPr>
+        <w:pStyle w:val="Body"/>
+        <w:ind w:firstLine="720"/>
+        <w:rPr>
+          <w:rFonts w:ascii="Century Gothic" w:eastAsia="Century Gothic" w:hAnsi="Century Gothic" w:cs="Century Gothic"/>
+        </w:rPr>
+      </w:pPr>
       <w:r>
         <w:rPr>
           <w:rFonts w:ascii="Century Gothic"/>
           <w:lang w:val="fr-FR"/>
         </w:rPr>
+        <w:t xml:space="preserve">     </w:t>
+      </w:r>
+      <w:proofErr w:type="spellStart"/>
+      <w:r>
+        <w:rPr>
+          <w:rFonts w:ascii="Century Gothic"/>
+          <w:lang w:val="fr-FR"/>
+        </w:rPr>
+        <w:t>ExpiresByType</w:t>
+      </w:r>
+      <w:proofErr w:type="spellEnd"/>
+      <w:r>
+        <w:rPr>
+          <w:rFonts w:ascii="Century Gothic"/>
+          <w:lang w:val="fr-FR"/>
+        </w:rPr>
+        <w:t xml:space="preserve"> image/jpeg " </w:t>
+      </w:r>
+      <w:proofErr w:type="spellStart"/>
+      <w:r>
+        <w:rPr>
+          <w:rFonts w:ascii="Century Gothic"/>
+          <w:lang w:val="fr-FR"/>
+        </w:rPr>
         <w:t>access</w:t>
       </w:r>
       <w:proofErr w:type="spellEnd"/>
@@ -8278,7 +8498,7 @@
           <w:rFonts w:ascii="Century Gothic"/>
           <w:lang w:val="fr-FR"/>
         </w:rPr>
-        <w:t>"</w:t>
+        <w:t xml:space="preserve"> "</w:t>
       </w:r>
     </w:p>
     <w:p>
@@ -8310,7 +8530,7 @@
           <w:rFonts w:ascii="Century Gothic"/>
           <w:lang w:val="fr-FR"/>
         </w:rPr>
-        <w:t xml:space="preserve"> image/</w:t>
+        <w:t xml:space="preserve"> </w:t>
       </w:r>
       <w:proofErr w:type="spellStart"/>
       <w:r>
@@ -8318,7 +8538,7 @@
           <w:rFonts w:ascii="Century Gothic"/>
           <w:lang w:val="fr-FR"/>
         </w:rPr>
-        <w:t>png</w:t>
+        <w:t>text</w:t>
       </w:r>
       <w:proofErr w:type="spellEnd"/>
       <w:r>
@@ -8326,167 +8546,7 @@
           <w:rFonts w:ascii="Century Gothic"/>
           <w:lang w:val="fr-FR"/>
         </w:rPr>
-        <w:t xml:space="preserve"> " </w:t>
-      </w:r>
-      <w:proofErr w:type="spellStart"/>
-      <w:r>
-        <w:rPr>
-          <w:rFonts w:ascii="Century Gothic"/>
-          <w:lang w:val="fr-FR"/>
-        </w:rPr>
-        <w:t>access</w:t>
-      </w:r>
-      <w:proofErr w:type="spellEnd"/>
-      <w:r>
-        <w:rPr>
-          <w:rFonts w:ascii="Century Gothic"/>
-          <w:lang w:val="fr-FR"/>
-        </w:rPr>
-        <w:t xml:space="preserve"> plus 1 </w:t>
-      </w:r>
-      <w:proofErr w:type="spellStart"/>
-      <w:r>
-        <w:rPr>
-          <w:rFonts w:ascii="Century Gothic"/>
-          <w:lang w:val="fr-FR"/>
-        </w:rPr>
-        <w:t>month</w:t>
-      </w:r>
-      <w:proofErr w:type="spellEnd"/>
-      <w:r>
-        <w:rPr>
-          <w:rFonts w:ascii="Century Gothic"/>
-          <w:lang w:val="fr-FR"/>
-        </w:rPr>
-        <w:t xml:space="preserve"> "</w:t>
-      </w:r>
-    </w:p>
-    <w:p>
-      <w:pPr>
-        <w:pStyle w:val="Body"/>
-        <w:ind w:firstLine="720"/>
-        <w:rPr>
-          <w:rFonts w:ascii="Century Gothic" w:eastAsia="Century Gothic" w:hAnsi="Century Gothic" w:cs="Century Gothic"/>
-        </w:rPr>
-      </w:pPr>
-      <w:r>
-        <w:rPr>
-          <w:rFonts w:ascii="Century Gothic"/>
-          <w:lang w:val="fr-FR"/>
-        </w:rPr>
-        <w:t xml:space="preserve">     </w:t>
-      </w:r>
-      <w:proofErr w:type="spellStart"/>
-      <w:r>
-        <w:rPr>
-          <w:rFonts w:ascii="Century Gothic"/>
-          <w:lang w:val="fr-FR"/>
-        </w:rPr>
-        <w:t>ExpiresByType</w:t>
-      </w:r>
-      <w:proofErr w:type="spellEnd"/>
-      <w:r>
-        <w:rPr>
-          <w:rFonts w:ascii="Century Gothic"/>
-          <w:lang w:val="fr-FR"/>
-        </w:rPr>
-        <w:t xml:space="preserve"> image/jpeg " </w:t>
-      </w:r>
-      <w:proofErr w:type="spellStart"/>
-      <w:r>
-        <w:rPr>
-          <w:rFonts w:ascii="Century Gothic"/>
-          <w:lang w:val="fr-FR"/>
-        </w:rPr>
-        <w:t>access</w:t>
-      </w:r>
-      <w:proofErr w:type="spellEnd"/>
-      <w:r>
-        <w:rPr>
-          <w:rFonts w:ascii="Century Gothic"/>
-          <w:lang w:val="fr-FR"/>
-        </w:rPr>
-        <w:t xml:space="preserve"> plus 1 </w:t>
-      </w:r>
-      <w:proofErr w:type="spellStart"/>
-      <w:r>
-        <w:rPr>
-          <w:rFonts w:ascii="Century Gothic"/>
-          <w:lang w:val="fr-FR"/>
-        </w:rPr>
-        <w:t>month</w:t>
-      </w:r>
-      <w:proofErr w:type="spellEnd"/>
-      <w:r>
-        <w:rPr>
-          <w:rFonts w:ascii="Century Gothic"/>
-          <w:lang w:val="fr-FR"/>
-        </w:rPr>
-        <w:t xml:space="preserve"> "</w:t>
-      </w:r>
-    </w:p>
-    <w:p>
-      <w:pPr>
-        <w:pStyle w:val="Body"/>
-        <w:ind w:firstLine="720"/>
-        <w:rPr>
-          <w:rFonts w:ascii="Century Gothic" w:eastAsia="Century Gothic" w:hAnsi="Century Gothic" w:cs="Century Gothic"/>
-        </w:rPr>
-      </w:pPr>
-      <w:r>
-        <w:rPr>
-          <w:rFonts w:ascii="Century Gothic"/>
-          <w:lang w:val="fr-FR"/>
-        </w:rPr>
-        <w:t xml:space="preserve">     </w:t>
-      </w:r>
-      <w:proofErr w:type="spellStart"/>
-      <w:r>
-        <w:rPr>
-          <w:rFonts w:ascii="Century Gothic"/>
-          <w:lang w:val="fr-FR"/>
-        </w:rPr>
-        <w:t>ExpiresByType</w:t>
-      </w:r>
-      <w:proofErr w:type="spellEnd"/>
-      <w:r>
-        <w:rPr>
-          <w:rFonts w:ascii="Century Gothic"/>
-          <w:lang w:val="fr-FR"/>
-        </w:rPr>
-        <w:t xml:space="preserve"> </w:t>
-      </w:r>
-      <w:proofErr w:type="spellStart"/>
-      <w:r>
-        <w:rPr>
-          <w:rFonts w:ascii="Century Gothic"/>
-          <w:lang w:val="fr-FR"/>
-        </w:rPr>
-        <w:t>text</w:t>
-      </w:r>
-      <w:proofErr w:type="spellEnd"/>
-      <w:r>
-        <w:rPr>
-          <w:rFonts w:ascii="Century Gothic"/>
-          <w:lang w:val="fr-FR"/>
-        </w:rPr>
-        <w:t>/</w:t>
-      </w:r>
-      <w:proofErr w:type="spellStart"/>
-      <w:r>
-        <w:rPr>
-          <w:rFonts w:ascii="Century Gothic"/>
-          <w:lang w:val="fr-FR"/>
-        </w:rPr>
-        <w:t>javascript</w:t>
-      </w:r>
-      <w:proofErr w:type="spellEnd"/>
-      <w:r>
-        <w:rPr>
-          <w:rFonts w:ascii="Century Gothic"/>
-          <w:lang w:val="fr-FR"/>
-        </w:rPr>
-        <w:t xml:space="preserve"> " </w:t>
+        <w:t xml:space="preserve">/javascript " </w:t>
       </w:r>
       <w:proofErr w:type="spellStart"/>
       <w:r>
@@ -13165,19 +13225,8 @@
           <w:iCs/>
           <w:lang w:val="pt-PT"/>
         </w:rPr>
-        <w:t>/data/</w:t>
-      </w:r>
-      <w:proofErr w:type="spellStart"/>
-      <w:r>
-        <w:rPr>
-          <w:rFonts w:ascii="Century Gothic"/>
-          <w:i/>
-          <w:iCs/>
-          <w:lang w:val="pt-PT"/>
-        </w:rPr>
-        <w:t>upload</w:t>
-      </w:r>
-      <w:proofErr w:type="spellEnd"/>
+        <w:t>/data/upload</w:t>
+      </w:r>
     </w:p>
     <w:p>
       <w:pPr>
@@ -14124,8 +14173,16 @@
         <w:rPr>
           <w:rFonts w:ascii="Century Gothic" w:eastAsia="Century Gothic" w:hAnsi="Century Gothic" w:cs="Century Gothic"/>
         </w:rPr>
-        <w:t>/key/{environment}.php</w:t>
-      </w:r>
+        <w:t>/key/{environment}.</w:t>
+      </w:r>
+      <w:proofErr w:type="spellStart"/>
+      <w:r>
+        <w:rPr>
+          <w:rFonts w:ascii="Century Gothic" w:eastAsia="Century Gothic" w:hAnsi="Century Gothic" w:cs="Century Gothic"/>
+        </w:rPr>
+        <w:t>php</w:t>
+      </w:r>
+      <w:proofErr w:type="spellEnd"/>
     </w:p>
     <w:p>
       <w:pPr>
@@ -14169,8 +14226,16 @@
         <w:rPr>
           <w:rFonts w:ascii="Century Gothic"/>
         </w:rPr>
-        <w:t>/key/{environment}.php</w:t>
-      </w:r>
+        <w:t>/key/{environment}.</w:t>
+      </w:r>
+      <w:proofErr w:type="spellStart"/>
+      <w:r>
+        <w:rPr>
+          <w:rFonts w:ascii="Century Gothic"/>
+        </w:rPr>
+        <w:t>php</w:t>
+      </w:r>
+      <w:proofErr w:type="spellEnd"/>
     </w:p>
     <w:p>
       <w:pPr>
@@ -19761,7 +19826,7 @@
 </file>
 
 <file path=word/endnotes.xml><?xml version="1.0" encoding="utf-8"?>
-<w:endnotes xmlns:wpc="http://schemas.microsoft.com/office/word/2010/wordprocessingCanvas" xmlns:cx="http://schemas.microsoft.com/office/drawing/2014/chartex" xmlns:cx1="http://schemas.microsoft.com/office/drawing/2015/9/8/chartex" xmlns:cx2="http://schemas.microsoft.com/office/drawing/2015/10/21/chartex" xmlns:cx3="http://schemas.microsoft.com/office/drawing/2016/5/9/chartex" xmlns:cx4="http://schemas.microsoft.com/office/drawing/2016/5/10/chartex" xmlns:cx5="http://schemas.microsoft.com/office/drawing/2016/5/11/chartex" xmlns:cx6="http://schemas.microsoft.com/office/drawing/2016/5/12/chartex" xmlns:cx7="http://schemas.microsoft.com/office/drawing/2016/5/13/chartex" xmlns:cx8="http://schemas.microsoft.com/office/drawing/2016/5/14/chartex" xmlns:mc="http://schemas.openxmlformats.org/markup-compatibility/2006" xmlns:aink="http://schemas.microsoft.com/office/drawing/2016/ink" xmlns:am3d="http://schemas.microsoft.com/office/drawing/2017/model3d" xmlns:o="urn:schemas-microsoft-com:office:office" xmlns:r="http://schemas.openxmlformats.org/officeDocument/2006/relationships" xmlns:m="http://schemas.openxmlformats.org/officeDocument/2006/math" xmlns:v="urn:schemas-microsoft-com:vml" xmlns:wp14="http://schemas.microsoft.com/office/word/2010/wordprocessingDrawing" xmlns:wp="http://schemas.openxmlformats.org/drawingml/2006/wordprocessingDrawing" xmlns:w10="urn:schemas-microsoft-com:office:word" xmlns:w="http://schemas.openxmlformats.org/wordprocessingml/2006/main" xmlns:w14="http://schemas.microsoft.com/office/word/2010/wordml" xmlns:w15="http://schemas.microsoft.com/office/word/2012/wordml" xmlns:w16cex="http://schemas.microsoft.com/office/word/2018/wordml/cex" xmlns:w16cid="http://schemas.microsoft.com/office/word/2016/wordml/cid" xmlns:w16="http://schemas.microsoft.com/office/word/2018/wordml" xmlns:w16sdtdh="http://schemas.microsoft.com/office/word/2020/wordml/sdtdatahash" xmlns:w16se="http://schemas.microsoft.com/office/word/2015/wordml/symex" xmlns:wpg="http://schemas.microsoft.com/office/word/2010/wordprocessingGroup" xmlns:wpi="http://schemas.microsoft.com/office/word/2010/wordprocessingInk" xmlns:wne="http://schemas.microsoft.com/office/word/2006/wordml" xmlns:wps="http://schemas.microsoft.com/office/word/2010/wordprocessingShape" mc:Ignorable="w14 w15 w16se w16cid w16 w16cex w16sdtdh wp14">
+<w:endnotes xmlns:wpc="http://schemas.microsoft.com/office/word/2010/wordprocessingCanvas" xmlns:cx="http://schemas.microsoft.com/office/drawing/2014/chartex" xmlns:cx1="http://schemas.microsoft.com/office/drawing/2015/9/8/chartex" xmlns:cx2="http://schemas.microsoft.com/office/drawing/2015/10/21/chartex" xmlns:cx3="http://schemas.microsoft.com/office/drawing/2016/5/9/chartex" xmlns:cx4="http://schemas.microsoft.com/office/drawing/2016/5/10/chartex" xmlns:cx5="http://schemas.microsoft.com/office/drawing/2016/5/11/chartex" xmlns:cx6="http://schemas.microsoft.com/office/drawing/2016/5/12/chartex" xmlns:cx7="http://schemas.microsoft.com/office/drawing/2016/5/13/chartex" xmlns:cx8="http://schemas.microsoft.com/office/drawing/2016/5/14/chartex" xmlns:mc="http://schemas.openxmlformats.org/markup-compatibility/2006" xmlns:aink="http://schemas.microsoft.com/office/drawing/2016/ink" xmlns:am3d="http://schemas.microsoft.com/office/drawing/2017/model3d" xmlns:o="urn:schemas-microsoft-com:office:office" xmlns:oel="http://schemas.microsoft.com/office/2019/extlst" xmlns:r="http://schemas.openxmlformats.org/officeDocument/2006/relationships" xmlns:m="http://schemas.openxmlformats.org/officeDocument/2006/math" xmlns:v="urn:schemas-microsoft-com:vml" xmlns:wp14="http://schemas.microsoft.com/office/word/2010/wordprocessingDrawing" xmlns:wp="http://schemas.openxmlformats.org/drawingml/2006/wordprocessingDrawing" xmlns:w10="urn:schemas-microsoft-com:office:word" xmlns:w="http://schemas.openxmlformats.org/wordprocessingml/2006/main" xmlns:w14="http://schemas.microsoft.com/office/word/2010/wordml" xmlns:w15="http://schemas.microsoft.com/office/word/2012/wordml" xmlns:w16cex="http://schemas.microsoft.com/office/word/2018/wordml/cex" xmlns:w16cid="http://schemas.microsoft.com/office/word/2016/wordml/cid" xmlns:w16="http://schemas.microsoft.com/office/word/2018/wordml" xmlns:w16sdtdh="http://schemas.microsoft.com/office/word/2020/wordml/sdtdatahash" xmlns:w16se="http://schemas.microsoft.com/office/word/2015/wordml/symex" xmlns:wpg="http://schemas.microsoft.com/office/word/2010/wordprocessingGroup" xmlns:wpi="http://schemas.microsoft.com/office/word/2010/wordprocessingInk" xmlns:wne="http://schemas.microsoft.com/office/word/2006/wordml" xmlns:wps="http://schemas.microsoft.com/office/word/2010/wordprocessingShape" mc:Ignorable="w14 w15 w16se w16cid w16 w16cex w16sdtdh wp14">
   <w:endnote w:type="separator" w:id="-1">
     <w:p>
       <w:r>
@@ -19780,7 +19845,7 @@
 </file>
 
 <file path=word/footer1.xml><?xml version="1.0" encoding="utf-8"?>
-<w:ftr xmlns:wpc="http://schemas.microsoft.com/office/word/2010/wordprocessingCanvas" xmlns:cx="http://schemas.microsoft.com/office/drawing/2014/chartex" xmlns:cx1="http://schemas.microsoft.com/office/drawing/2015/9/8/chartex" xmlns:cx2="http://schemas.microsoft.com/office/drawing/2015/10/21/chartex" xmlns:cx3="http://schemas.microsoft.com/office/drawing/2016/5/9/chartex" xmlns:cx4="http://schemas.microsoft.com/office/drawing/2016/5/10/chartex" xmlns:cx5="http://schemas.microsoft.com/office/drawing/2016/5/11/chartex" xmlns:cx6="http://schemas.microsoft.com/office/drawing/2016/5/12/chartex" xmlns:cx7="http://schemas.microsoft.com/office/drawing/2016/5/13/chartex" xmlns:cx8="http://schemas.microsoft.com/office/drawing/2016/5/14/chartex" xmlns:mc="http://schemas.openxmlformats.org/markup-compatibility/2006" xmlns:aink="http://schemas.microsoft.com/office/drawing/2016/ink" xmlns:am3d="http://schemas.microsoft.com/office/drawing/2017/model3d" xmlns:o="urn:schemas-microsoft-com:office:office" xmlns:r="http://schemas.openxmlformats.org/officeDocument/2006/relationships" xmlns:m="http://schemas.openxmlformats.org/officeDocument/2006/math" xmlns:v="urn:schemas-microsoft-com:vml" xmlns:wp14="http://schemas.microsoft.com/office/word/2010/wordprocessingDrawing" xmlns:wp="http://schemas.openxmlformats.org/drawingml/2006/wordprocessingDrawing" xmlns:w10="urn:schemas-microsoft-com:office:word" xmlns:w="http://schemas.openxmlformats.org/wordprocessingml/2006/main" xmlns:w14="http://schemas.microsoft.com/office/word/2010/wordml" xmlns:w15="http://schemas.microsoft.com/office/word/2012/wordml" xmlns:w16cex="http://schemas.microsoft.com/office/word/2018/wordml/cex" xmlns:w16cid="http://schemas.microsoft.com/office/word/2016/wordml/cid" xmlns:w16="http://schemas.microsoft.com/office/word/2018/wordml" xmlns:w16sdtdh="http://schemas.microsoft.com/office/word/2020/wordml/sdtdatahash" xmlns:w16se="http://schemas.microsoft.com/office/word/2015/wordml/symex" xmlns:wpg="http://schemas.microsoft.com/office/word/2010/wordprocessingGroup" xmlns:wpi="http://schemas.microsoft.com/office/word/2010/wordprocessingInk" xmlns:wne="http://schemas.microsoft.com/office/word/2006/wordml" xmlns:wps="http://schemas.microsoft.com/office/word/2010/wordprocessingShape" mc:Ignorable="w14 w15 w16se w16cid w16 w16cex w16sdtdh wp14">
+<w:ftr xmlns:wpc="http://schemas.microsoft.com/office/word/2010/wordprocessingCanvas" xmlns:cx="http://schemas.microsoft.com/office/drawing/2014/chartex" xmlns:cx1="http://schemas.microsoft.com/office/drawing/2015/9/8/chartex" xmlns:cx2="http://schemas.microsoft.com/office/drawing/2015/10/21/chartex" xmlns:cx3="http://schemas.microsoft.com/office/drawing/2016/5/9/chartex" xmlns:cx4="http://schemas.microsoft.com/office/drawing/2016/5/10/chartex" xmlns:cx5="http://schemas.microsoft.com/office/drawing/2016/5/11/chartex" xmlns:cx6="http://schemas.microsoft.com/office/drawing/2016/5/12/chartex" xmlns:cx7="http://schemas.microsoft.com/office/drawing/2016/5/13/chartex" xmlns:cx8="http://schemas.microsoft.com/office/drawing/2016/5/14/chartex" xmlns:mc="http://schemas.openxmlformats.org/markup-compatibility/2006" xmlns:aink="http://schemas.microsoft.com/office/drawing/2016/ink" xmlns:am3d="http://schemas.microsoft.com/office/drawing/2017/model3d" xmlns:o="urn:schemas-microsoft-com:office:office" xmlns:oel="http://schemas.microsoft.com/office/2019/extlst" xmlns:r="http://schemas.openxmlformats.org/officeDocument/2006/relationships" xmlns:m="http://schemas.openxmlformats.org/officeDocument/2006/math" xmlns:v="urn:schemas-microsoft-com:vml" xmlns:wp14="http://schemas.microsoft.com/office/word/2010/wordprocessingDrawing" xmlns:wp="http://schemas.openxmlformats.org/drawingml/2006/wordprocessingDrawing" xmlns:w10="urn:schemas-microsoft-com:office:word" xmlns:w="http://schemas.openxmlformats.org/wordprocessingml/2006/main" xmlns:w14="http://schemas.microsoft.com/office/word/2010/wordml" xmlns:w15="http://schemas.microsoft.com/office/word/2012/wordml" xmlns:w16cex="http://schemas.microsoft.com/office/word/2018/wordml/cex" xmlns:w16cid="http://schemas.microsoft.com/office/word/2016/wordml/cid" xmlns:w16="http://schemas.microsoft.com/office/word/2018/wordml" xmlns:w16sdtdh="http://schemas.microsoft.com/office/word/2020/wordml/sdtdatahash" xmlns:w16se="http://schemas.microsoft.com/office/word/2015/wordml/symex" xmlns:wpg="http://schemas.microsoft.com/office/word/2010/wordprocessingGroup" xmlns:wpi="http://schemas.microsoft.com/office/word/2010/wordprocessingInk" xmlns:wne="http://schemas.microsoft.com/office/word/2006/wordml" xmlns:wps="http://schemas.microsoft.com/office/word/2010/wordprocessingShape" mc:Ignorable="w14 w15 w16se w16cid w16 w16cex w16sdtdh wp14">
   <w:p>
     <w:pPr>
       <w:pStyle w:val="HeaderFooter"/>
@@ -19790,7 +19855,7 @@
 </file>
 
 <file path=word/footnotes.xml><?xml version="1.0" encoding="utf-8"?>
-<w:footnotes xmlns:wpc="http://schemas.microsoft.com/office/word/2010/wordprocessingCanvas" xmlns:cx="http://schemas.microsoft.com/office/drawing/2014/chartex" xmlns:cx1="http://schemas.microsoft.com/office/drawing/2015/9/8/chartex" xmlns:cx2="http://schemas.microsoft.com/office/drawing/2015/10/21/chartex" xmlns:cx3="http://schemas.microsoft.com/office/drawing/2016/5/9/chartex" xmlns:cx4="http://schemas.microsoft.com/office/drawing/2016/5/10/chartex" xmlns:cx5="http://schemas.microsoft.com/office/drawing/2016/5/11/chartex" xmlns:cx6="http://schemas.microsoft.com/office/drawing/2016/5/12/chartex" xmlns:cx7="http://schemas.microsoft.com/office/drawing/2016/5/13/chartex" xmlns:cx8="http://schemas.microsoft.com/office/drawing/2016/5/14/chartex" xmlns:mc="http://schemas.openxmlformats.org/markup-compatibility/2006" xmlns:aink="http://schemas.microsoft.com/office/drawing/2016/ink" xmlns:am3d="http://schemas.microsoft.com/office/drawing/2017/model3d" xmlns:o="urn:schemas-microsoft-com:office:office" xmlns:r="http://schemas.openxmlformats.org/officeDocument/2006/relationships" xmlns:m="http://schemas.openxmlformats.org/officeDocument/2006/math" xmlns:v="urn:schemas-microsoft-com:vml" xmlns:wp14="http://schemas.microsoft.com/office/word/2010/wordprocessingDrawing" xmlns:wp="http://schemas.openxmlformats.org/drawingml/2006/wordprocessingDrawing" xmlns:w10="urn:schemas-microsoft-com:office:word" xmlns:w="http://schemas.openxmlformats.org/wordprocessingml/2006/main" xmlns:w14="http://schemas.microsoft.com/office/word/2010/wordml" xmlns:w15="http://schemas.microsoft.com/office/word/2012/wordml" xmlns:w16cex="http://schemas.microsoft.com/office/word/2018/wordml/cex" xmlns:w16cid="http://schemas.microsoft.com/office/word/2016/wordml/cid" xmlns:w16="http://schemas.microsoft.com/office/word/2018/wordml" xmlns:w16sdtdh="http://schemas.microsoft.com/office/word/2020/wordml/sdtdatahash" xmlns:w16se="http://schemas.microsoft.com/office/word/2015/wordml/symex" xmlns:wpg="http://schemas.microsoft.com/office/word/2010/wordprocessingGroup" xmlns:wpi="http://schemas.microsoft.com/office/word/2010/wordprocessingInk" xmlns:wne="http://schemas.microsoft.com/office/word/2006/wordml" xmlns:wps="http://schemas.microsoft.com/office/word/2010/wordprocessingShape" mc:Ignorable="w14 w15 w16se w16cid w16 w16cex w16sdtdh wp14">
+<w:footnotes xmlns:wpc="http://schemas.microsoft.com/office/word/2010/wordprocessingCanvas" xmlns:cx="http://schemas.microsoft.com/office/drawing/2014/chartex" xmlns:cx1="http://schemas.microsoft.com/office/drawing/2015/9/8/chartex" xmlns:cx2="http://schemas.microsoft.com/office/drawing/2015/10/21/chartex" xmlns:cx3="http://schemas.microsoft.com/office/drawing/2016/5/9/chartex" xmlns:cx4="http://schemas.microsoft.com/office/drawing/2016/5/10/chartex" xmlns:cx5="http://schemas.microsoft.com/office/drawing/2016/5/11/chartex" xmlns:cx6="http://schemas.microsoft.com/office/drawing/2016/5/12/chartex" xmlns:cx7="http://schemas.microsoft.com/office/drawing/2016/5/13/chartex" xmlns:cx8="http://schemas.microsoft.com/office/drawing/2016/5/14/chartex" xmlns:mc="http://schemas.openxmlformats.org/markup-compatibility/2006" xmlns:aink="http://schemas.microsoft.com/office/drawing/2016/ink" xmlns:am3d="http://schemas.microsoft.com/office/drawing/2017/model3d" xmlns:o="urn:schemas-microsoft-com:office:office" xmlns:oel="http://schemas.microsoft.com/office/2019/extlst" xmlns:r="http://schemas.openxmlformats.org/officeDocument/2006/relationships" xmlns:m="http://schemas.openxmlformats.org/officeDocument/2006/math" xmlns:v="urn:schemas-microsoft-com:vml" xmlns:wp14="http://schemas.microsoft.com/office/word/2010/wordprocessingDrawing" xmlns:wp="http://schemas.openxmlformats.org/drawingml/2006/wordprocessingDrawing" xmlns:w10="urn:schemas-microsoft-com:office:word" xmlns:w="http://schemas.openxmlformats.org/wordprocessingml/2006/main" xmlns:w14="http://schemas.microsoft.com/office/word/2010/wordml" xmlns:w15="http://schemas.microsoft.com/office/word/2012/wordml" xmlns:w16cex="http://schemas.microsoft.com/office/word/2018/wordml/cex" xmlns:w16cid="http://schemas.microsoft.com/office/word/2016/wordml/cid" xmlns:w16="http://schemas.microsoft.com/office/word/2018/wordml" xmlns:w16sdtdh="http://schemas.microsoft.com/office/word/2020/wordml/sdtdatahash" xmlns:w16se="http://schemas.microsoft.com/office/word/2015/wordml/symex" xmlns:wpg="http://schemas.microsoft.com/office/word/2010/wordprocessingGroup" xmlns:wpi="http://schemas.microsoft.com/office/word/2010/wordprocessingInk" xmlns:wne="http://schemas.microsoft.com/office/word/2006/wordml" xmlns:wps="http://schemas.microsoft.com/office/word/2010/wordprocessingShape" mc:Ignorable="w14 w15 w16se w16cid w16 w16cex w16sdtdh wp14">
   <w:footnote w:type="separator" w:id="-1">
     <w:p>
       <w:r>
@@ -19809,7 +19874,7 @@
 </file>
 
 <file path=word/header1.xml><?xml version="1.0" encoding="utf-8"?>
-<w:hdr xmlns:wpc="http://schemas.microsoft.com/office/word/2010/wordprocessingCanvas" xmlns:cx="http://schemas.microsoft.com/office/drawing/2014/chartex" xmlns:cx1="http://schemas.microsoft.com/office/drawing/2015/9/8/chartex" xmlns:cx2="http://schemas.microsoft.com/office/drawing/2015/10/21/chartex" xmlns:cx3="http://schemas.microsoft.com/office/drawing/2016/5/9/chartex" xmlns:cx4="http://schemas.microsoft.com/office/drawing/2016/5/10/chartex" xmlns:cx5="http://schemas.microsoft.com/office/drawing/2016/5/11/chartex" xmlns:cx6="http://schemas.microsoft.com/office/drawing/2016/5/12/chartex" xmlns:cx7="http://schemas.microsoft.com/office/drawing/2016/5/13/chartex" xmlns:cx8="http://schemas.microsoft.com/office/drawing/2016/5/14/chartex" xmlns:mc="http://schemas.openxmlformats.org/markup-compatibility/2006" xmlns:aink="http://schemas.microsoft.com/office/drawing/2016/ink" xmlns:am3d="http://schemas.microsoft.com/office/drawing/2017/model3d" xmlns:o="urn:schemas-microsoft-com:office:office" xmlns:r="http://schemas.openxmlformats.org/officeDocument/2006/relationships" xmlns:m="http://schemas.openxmlformats.org/officeDocument/2006/math" xmlns:v="urn:schemas-microsoft-com:vml" xmlns:wp14="http://schemas.microsoft.com/office/word/2010/wordprocessingDrawing" xmlns:wp="http://schemas.openxmlformats.org/drawingml/2006/wordprocessingDrawing" xmlns:w10="urn:schemas-microsoft-com:office:word" xmlns:w="http://schemas.openxmlformats.org/wordprocessingml/2006/main" xmlns:w14="http://schemas.microsoft.com/office/word/2010/wordml" xmlns:w15="http://schemas.microsoft.com/office/word/2012/wordml" xmlns:w16cex="http://schemas.microsoft.com/office/word/2018/wordml/cex" xmlns:w16cid="http://schemas.microsoft.com/office/word/2016/wordml/cid" xmlns:w16="http://schemas.microsoft.com/office/word/2018/wordml" xmlns:w16sdtdh="http://schemas.microsoft.com/office/word/2020/wordml/sdtdatahash" xmlns:w16se="http://schemas.microsoft.com/office/word/2015/wordml/symex" xmlns:wpg="http://schemas.microsoft.com/office/word/2010/wordprocessingGroup" xmlns:wpi="http://schemas.microsoft.com/office/word/2010/wordprocessingInk" xmlns:wne="http://schemas.microsoft.com/office/word/2006/wordml" xmlns:wps="http://schemas.microsoft.com/office/word/2010/wordprocessingShape" mc:Ignorable="w14 w15 w16se w16cid w16 w16cex w16sdtdh wp14">
+<w:hdr xmlns:wpc="http://schemas.microsoft.com/office/word/2010/wordprocessingCanvas" xmlns:cx="http://schemas.microsoft.com/office/drawing/2014/chartex" xmlns:cx1="http://schemas.microsoft.com/office/drawing/2015/9/8/chartex" xmlns:cx2="http://schemas.microsoft.com/office/drawing/2015/10/21/chartex" xmlns:cx3="http://schemas.microsoft.com/office/drawing/2016/5/9/chartex" xmlns:cx4="http://schemas.microsoft.com/office/drawing/2016/5/10/chartex" xmlns:cx5="http://schemas.microsoft.com/office/drawing/2016/5/11/chartex" xmlns:cx6="http://schemas.microsoft.com/office/drawing/2016/5/12/chartex" xmlns:cx7="http://schemas.microsoft.com/office/drawing/2016/5/13/chartex" xmlns:cx8="http://schemas.microsoft.com/office/drawing/2016/5/14/chartex" xmlns:mc="http://schemas.openxmlformats.org/markup-compatibility/2006" xmlns:aink="http://schemas.microsoft.com/office/drawing/2016/ink" xmlns:am3d="http://schemas.microsoft.com/office/drawing/2017/model3d" xmlns:o="urn:schemas-microsoft-com:office:office" xmlns:oel="http://schemas.microsoft.com/office/2019/extlst" xmlns:r="http://schemas.openxmlformats.org/officeDocument/2006/relationships" xmlns:m="http://schemas.openxmlformats.org/officeDocument/2006/math" xmlns:v="urn:schemas-microsoft-com:vml" xmlns:wp14="http://schemas.microsoft.com/office/word/2010/wordprocessingDrawing" xmlns:wp="http://schemas.openxmlformats.org/drawingml/2006/wordprocessingDrawing" xmlns:w10="urn:schemas-microsoft-com:office:word" xmlns:w="http://schemas.openxmlformats.org/wordprocessingml/2006/main" xmlns:w14="http://schemas.microsoft.com/office/word/2010/wordml" xmlns:w15="http://schemas.microsoft.com/office/word/2012/wordml" xmlns:w16cex="http://schemas.microsoft.com/office/word/2018/wordml/cex" xmlns:w16cid="http://schemas.microsoft.com/office/word/2016/wordml/cid" xmlns:w16="http://schemas.microsoft.com/office/word/2018/wordml" xmlns:w16sdtdh="http://schemas.microsoft.com/office/word/2020/wordml/sdtdatahash" xmlns:w16se="http://schemas.microsoft.com/office/word/2015/wordml/symex" xmlns:wpg="http://schemas.microsoft.com/office/word/2010/wordprocessingGroup" xmlns:wpi="http://schemas.microsoft.com/office/word/2010/wordprocessingInk" xmlns:wne="http://schemas.microsoft.com/office/word/2006/wordml" xmlns:wps="http://schemas.microsoft.com/office/word/2010/wordprocessingShape" mc:Ignorable="w14 w15 w16se w16cid w16 w16cex w16sdtdh wp14">
   <w:p>
     <w:pPr>
       <w:pStyle w:val="Header"/>
@@ -19874,7 +19939,7 @@
 </file>
 
 <file path=word/numbering.xml><?xml version="1.0" encoding="utf-8"?>
-<w:numbering xmlns:wpc="http://schemas.microsoft.com/office/word/2010/wordprocessingCanvas" xmlns:cx="http://schemas.microsoft.com/office/drawing/2014/chartex" xmlns:cx1="http://schemas.microsoft.com/office/drawing/2015/9/8/chartex" xmlns:cx2="http://schemas.microsoft.com/office/drawing/2015/10/21/chartex" xmlns:cx3="http://schemas.microsoft.com/office/drawing/2016/5/9/chartex" xmlns:cx4="http://schemas.microsoft.com/office/drawing/2016/5/10/chartex" xmlns:cx5="http://schemas.microsoft.com/office/drawing/2016/5/11/chartex" xmlns:cx6="http://schemas.microsoft.com/office/drawing/2016/5/12/chartex" xmlns:cx7="http://schemas.microsoft.com/office/drawing/2016/5/13/chartex" xmlns:cx8="http://schemas.microsoft.com/office/drawing/2016/5/14/chartex" xmlns:mc="http://schemas.openxmlformats.org/markup-compatibility/2006" xmlns:aink="http://schemas.microsoft.com/office/drawing/2016/ink" xmlns:am3d="http://schemas.microsoft.com/office/drawing/2017/model3d" xmlns:o="urn:schemas-microsoft-com:office:office" xmlns:r="http://schemas.openxmlformats.org/officeDocument/2006/relationships" xmlns:m="http://schemas.openxmlformats.org/officeDocument/2006/math" xmlns:v="urn:schemas-microsoft-com:vml" xmlns:wp14="http://schemas.microsoft.com/office/word/2010/wordprocessingDrawing" xmlns:wp="http://schemas.openxmlformats.org/drawingml/2006/wordprocessingDrawing" xmlns:w10="urn:schemas-microsoft-com:office:word" xmlns:w="http://schemas.openxmlformats.org/wordprocessingml/2006/main" xmlns:w14="http://schemas.microsoft.com/office/word/2010/wordml" xmlns:w15="http://schemas.microsoft.com/office/word/2012/wordml" xmlns:w16cex="http://schemas.microsoft.com/office/word/2018/wordml/cex" xmlns:w16cid="http://schemas.microsoft.com/office/word/2016/wordml/cid" xmlns:w16="http://schemas.microsoft.com/office/word/2018/wordml" xmlns:w16sdtdh="http://schemas.microsoft.com/office/word/2020/wordml/sdtdatahash" xmlns:w16se="http://schemas.microsoft.com/office/word/2015/wordml/symex" xmlns:wpg="http://schemas.microsoft.com/office/word/2010/wordprocessingGroup" xmlns:wpi="http://schemas.microsoft.com/office/word/2010/wordprocessingInk" xmlns:wne="http://schemas.microsoft.com/office/word/2006/wordml" xmlns:wps="http://schemas.microsoft.com/office/word/2010/wordprocessingShape" mc:Ignorable="w14 w15 w16se w16cid w16 w16cex w16sdtdh wp14">
+<w:numbering xmlns:wpc="http://schemas.microsoft.com/office/word/2010/wordprocessingCanvas" xmlns:cx="http://schemas.microsoft.com/office/drawing/2014/chartex" xmlns:cx1="http://schemas.microsoft.com/office/drawing/2015/9/8/chartex" xmlns:cx2="http://schemas.microsoft.com/office/drawing/2015/10/21/chartex" xmlns:cx3="http://schemas.microsoft.com/office/drawing/2016/5/9/chartex" xmlns:cx4="http://schemas.microsoft.com/office/drawing/2016/5/10/chartex" xmlns:cx5="http://schemas.microsoft.com/office/drawing/2016/5/11/chartex" xmlns:cx6="http://schemas.microsoft.com/office/drawing/2016/5/12/chartex" xmlns:cx7="http://schemas.microsoft.com/office/drawing/2016/5/13/chartex" xmlns:cx8="http://schemas.microsoft.com/office/drawing/2016/5/14/chartex" xmlns:mc="http://schemas.openxmlformats.org/markup-compatibility/2006" xmlns:aink="http://schemas.microsoft.com/office/drawing/2016/ink" xmlns:am3d="http://schemas.microsoft.com/office/drawing/2017/model3d" xmlns:o="urn:schemas-microsoft-com:office:office" xmlns:oel="http://schemas.microsoft.com/office/2019/extlst" xmlns:r="http://schemas.openxmlformats.org/officeDocument/2006/relationships" xmlns:m="http://schemas.openxmlformats.org/officeDocument/2006/math" xmlns:v="urn:schemas-microsoft-com:vml" xmlns:wp14="http://schemas.microsoft.com/office/word/2010/wordprocessingDrawing" xmlns:wp="http://schemas.openxmlformats.org/drawingml/2006/wordprocessingDrawing" xmlns:w10="urn:schemas-microsoft-com:office:word" xmlns:w="http://schemas.openxmlformats.org/wordprocessingml/2006/main" xmlns:w14="http://schemas.microsoft.com/office/word/2010/wordml" xmlns:w15="http://schemas.microsoft.com/office/word/2012/wordml" xmlns:w16cex="http://schemas.microsoft.com/office/word/2018/wordml/cex" xmlns:w16cid="http://schemas.microsoft.com/office/word/2016/wordml/cid" xmlns:w16="http://schemas.microsoft.com/office/word/2018/wordml" xmlns:w16sdtdh="http://schemas.microsoft.com/office/word/2020/wordml/sdtdatahash" xmlns:w16se="http://schemas.microsoft.com/office/word/2015/wordml/symex" xmlns:wpg="http://schemas.microsoft.com/office/word/2010/wordprocessingGroup" xmlns:wpi="http://schemas.microsoft.com/office/word/2010/wordprocessingInk" xmlns:wne="http://schemas.microsoft.com/office/word/2006/wordml" xmlns:wps="http://schemas.microsoft.com/office/word/2010/wordprocessingShape" mc:Ignorable="w14 w15 w16se w16cid w16 w16cex w16sdtdh wp14">
   <w:abstractNum w:abstractNumId="0" w15:restartNumberingAfterBreak="0">
     <w:nsid w:val="004E6B1D"/>
     <w:multiLevelType w:val="multilevel"/>
@@ -23667,103 +23732,103 @@
       </w:rPr>
     </w:lvl>
   </w:abstractNum>
-  <w:num w:numId="1">
+  <w:num w:numId="1" w16cid:durableId="5912923">
     <w:abstractNumId w:val="19"/>
   </w:num>
-  <w:num w:numId="2">
+  <w:num w:numId="2" w16cid:durableId="1646739499">
     <w:abstractNumId w:val="15"/>
   </w:num>
-  <w:num w:numId="3">
+  <w:num w:numId="3" w16cid:durableId="1812284730">
     <w:abstractNumId w:val="31"/>
   </w:num>
-  <w:num w:numId="4">
+  <w:num w:numId="4" w16cid:durableId="14503568">
     <w:abstractNumId w:val="1"/>
   </w:num>
-  <w:num w:numId="5">
+  <w:num w:numId="5" w16cid:durableId="1053309228">
     <w:abstractNumId w:val="0"/>
   </w:num>
-  <w:num w:numId="6">
+  <w:num w:numId="6" w16cid:durableId="836577510">
     <w:abstractNumId w:val="29"/>
   </w:num>
-  <w:num w:numId="7">
+  <w:num w:numId="7" w16cid:durableId="75518738">
     <w:abstractNumId w:val="12"/>
   </w:num>
-  <w:num w:numId="8">
+  <w:num w:numId="8" w16cid:durableId="485170196">
     <w:abstractNumId w:val="5"/>
   </w:num>
-  <w:num w:numId="9">
+  <w:num w:numId="9" w16cid:durableId="1923947983">
     <w:abstractNumId w:val="11"/>
   </w:num>
-  <w:num w:numId="10">
+  <w:num w:numId="10" w16cid:durableId="1532105746">
     <w:abstractNumId w:val="9"/>
   </w:num>
-  <w:num w:numId="11">
+  <w:num w:numId="11" w16cid:durableId="1322200013">
     <w:abstractNumId w:val="2"/>
   </w:num>
-  <w:num w:numId="12">
+  <w:num w:numId="12" w16cid:durableId="565654251">
     <w:abstractNumId w:val="16"/>
   </w:num>
-  <w:num w:numId="13">
+  <w:num w:numId="13" w16cid:durableId="766996567">
     <w:abstractNumId w:val="21"/>
   </w:num>
-  <w:num w:numId="14">
+  <w:num w:numId="14" w16cid:durableId="1778866346">
     <w:abstractNumId w:val="18"/>
   </w:num>
-  <w:num w:numId="15">
+  <w:num w:numId="15" w16cid:durableId="1256479749">
     <w:abstractNumId w:val="30"/>
   </w:num>
-  <w:num w:numId="16">
+  <w:num w:numId="16" w16cid:durableId="76683166">
     <w:abstractNumId w:val="13"/>
   </w:num>
-  <w:num w:numId="17">
+  <w:num w:numId="17" w16cid:durableId="1334071317">
     <w:abstractNumId w:val="32"/>
   </w:num>
-  <w:num w:numId="18">
+  <w:num w:numId="18" w16cid:durableId="1227648629">
     <w:abstractNumId w:val="26"/>
   </w:num>
-  <w:num w:numId="19">
+  <w:num w:numId="19" w16cid:durableId="1632829984">
     <w:abstractNumId w:val="28"/>
   </w:num>
-  <w:num w:numId="20">
+  <w:num w:numId="20" w16cid:durableId="1230075588">
     <w:abstractNumId w:val="25"/>
   </w:num>
-  <w:num w:numId="21">
+  <w:num w:numId="21" w16cid:durableId="1039624640">
     <w:abstractNumId w:val="14"/>
   </w:num>
-  <w:num w:numId="22">
+  <w:num w:numId="22" w16cid:durableId="1930693880">
     <w:abstractNumId w:val="6"/>
   </w:num>
-  <w:num w:numId="23">
+  <w:num w:numId="23" w16cid:durableId="187257080">
     <w:abstractNumId w:val="20"/>
   </w:num>
-  <w:num w:numId="24">
+  <w:num w:numId="24" w16cid:durableId="1901877">
     <w:abstractNumId w:val="22"/>
   </w:num>
-  <w:num w:numId="25">
+  <w:num w:numId="25" w16cid:durableId="1166703961">
     <w:abstractNumId w:val="17"/>
   </w:num>
-  <w:num w:numId="26">
+  <w:num w:numId="26" w16cid:durableId="1954097085">
     <w:abstractNumId w:val="23"/>
   </w:num>
-  <w:num w:numId="27">
+  <w:num w:numId="27" w16cid:durableId="958992592">
     <w:abstractNumId w:val="8"/>
   </w:num>
-  <w:num w:numId="28">
+  <w:num w:numId="28" w16cid:durableId="1660157979">
     <w:abstractNumId w:val="10"/>
   </w:num>
-  <w:num w:numId="29">
+  <w:num w:numId="29" w16cid:durableId="1293292478">
     <w:abstractNumId w:val="4"/>
   </w:num>
-  <w:num w:numId="30">
+  <w:num w:numId="30" w16cid:durableId="389497671">
     <w:abstractNumId w:val="24"/>
   </w:num>
-  <w:num w:numId="31">
+  <w:num w:numId="31" w16cid:durableId="1943418627">
     <w:abstractNumId w:val="3"/>
   </w:num>
-  <w:num w:numId="32">
+  <w:num w:numId="32" w16cid:durableId="2062168515">
     <w:abstractNumId w:val="7"/>
   </w:num>
-  <w:num w:numId="33">
+  <w:num w:numId="33" w16cid:durableId="2099861122">
     <w:abstractNumId w:val="27"/>
   </w:num>
 </w:numbering>

</xml_diff>